<commit_message>
Update MMPA Implementation CARRETTA.docx
</commit_message>
<xml_diff>
--- a/content/MMPA Implementation CARRETTA.docx
+++ b/content/MMPA Implementation CARRETTA.docx
@@ -752,10 +752,14 @@
         <w:t xml:space="preserve"> An overview of all Pacific SARS that show the current and proposed revision status is included in a Word doc titled “</w:t>
       </w:r>
       <w:r>
-        <w:t>SAR Summary Table 2025 Draft SARs</w:t>
-      </w:r>
-      <w:r>
-        <w:t>.docx” as of this writing in April 2025. It is also found in the ‘Current SAR Word Files’ folder.</w:t>
+        <w:rPr>
+          <w:b/>
+          <w:bCs/>
+        </w:rPr>
+        <w:t>SAR Summary Table 2025 Draft SARs.docx</w:t>
+      </w:r>
+      <w:r>
+        <w:t>” as of this writing in April 2025. It is also found in the ‘Current SAR Word Files’ folder.</w:t>
       </w:r>
     </w:p>
     <w:p>
@@ -803,7 +807,15 @@
     </w:p>
     <w:p>
       <w:r>
-        <w:t xml:space="preserve">The Pacific Region SARs are written by 4 separate laboratories: SWFSC, NWFSC (Southern Resident Killer Whale = Brad Hanson), AKFSC (several pinniped reports = Sharon Melin), and PIFSC (Amanda Bradford). The Pacific SAR editor coordinates the annual revision of reports, along with the Office of Protected Resources (OPR review of draft and final reports). Responsibility for archiving the most-recent versions of individual SAR files ultimately rests with the authors of the individual SARs, for example, PIFSC maintains its own files. </w:t>
+        <w:t xml:space="preserve">The Pacific Region SARs are written by 4 separate laboratories: SWFSC, NWFSC (Southern Resident Killer Whale = Brad Hanson), AKFSC (several pinniped reports = Sharon </w:t>
+      </w:r>
+      <w:proofErr w:type="spellStart"/>
+      <w:r>
+        <w:t>Melin</w:t>
+      </w:r>
+      <w:proofErr w:type="spellEnd"/>
+      <w:r>
+        <w:t xml:space="preserve">), and PIFSC (Amanda Bradford). The Pacific SAR editor coordinates the annual revision of reports, along with the Office of Protected Resources (OPR review of draft and final reports). Responsibility for archiving the most-recent versions of individual SAR files ultimately rests with the authors of the individual SARs, for example, PIFSC maintains its own files. </w:t>
       </w:r>
       <w:r>
         <w:t>The</w:t>
@@ -884,6 +896,9 @@
     <w:p>
       <w:r>
         <w:t>List of current SAR personnel and roles</w:t>
+      </w:r>
+      <w:r>
+        <w:t xml:space="preserve"> as of 30 April 2025</w:t>
       </w:r>
     </w:p>
     <w:p>
@@ -1100,8 +1115,16 @@
         <w:rPr>
           <w:u w:val="single"/>
         </w:rPr>
-        <w:t>C:/Carretta/Mapping/Plot DAS Effort and Sightings Data SAR version.R</w:t>
-      </w:r>
+        <w:t xml:space="preserve">C:/Carretta/Mapping/Plot DAS Effort and Sightings Data SAR </w:t>
+      </w:r>
+      <w:proofErr w:type="spellStart"/>
+      <w:r>
+        <w:rPr>
+          <w:u w:val="single"/>
+        </w:rPr>
+        <w:t>version.R</w:t>
+      </w:r>
+      <w:proofErr w:type="spellEnd"/>
       <w:r>
         <w:t>”</w:t>
       </w:r>
@@ -1130,16 +1153,39 @@
         <w:t>. “044 Plot.JPG” = Dall’s Porpoise.</w:t>
       </w:r>
       <w:r>
-        <w:t xml:space="preserve"> There is also a Github package (‘</w:t>
-      </w:r>
-      <w:hyperlink r:id="rId20" w:history="1">
-        <w:r>
-          <w:rPr>
-            <w:rStyle w:val="Hyperlink"/>
-          </w:rPr>
-          <w:t>CruzPlot</w:t>
-        </w:r>
-      </w:hyperlink>
+        <w:t xml:space="preserve"> There is also a </w:t>
+      </w:r>
+      <w:proofErr w:type="spellStart"/>
+      <w:r>
+        <w:t>Github</w:t>
+      </w:r>
+      <w:proofErr w:type="spellEnd"/>
+      <w:r>
+        <w:t xml:space="preserve"> package (‘</w:t>
+      </w:r>
+      <w:proofErr w:type="spellStart"/>
+      <w:r>
+        <w:fldChar w:fldCharType="begin"/>
+      </w:r>
+      <w:r>
+        <w:instrText xml:space="preserve"> HYPERLINK "https://github.com/SWFSC/CruzPlot" </w:instrText>
+      </w:r>
+      <w:r>
+        <w:fldChar w:fldCharType="separate"/>
+      </w:r>
+      <w:r>
+        <w:rPr>
+          <w:rStyle w:val="Hyperlink"/>
+        </w:rPr>
+        <w:t>CruzPlot</w:t>
+      </w:r>
+      <w:proofErr w:type="spellEnd"/>
+      <w:r>
+        <w:rPr>
+          <w:rStyle w:val="Hyperlink"/>
+        </w:rPr>
+        <w:fldChar w:fldCharType="end"/>
+      </w:r>
       <w:r>
         <w:t>’) that can be used to produce low-resolution plots of DAS effort and sightings.</w:t>
       </w:r>
@@ -1163,7 +1209,15 @@
     </w:p>
     <w:p>
       <w:r>
-        <w:t>Unidentified large whale entanglements are prorated to species, using a simple randomForest model. Used in tabulating human-caused mortality and serious injury for large whale SARs.</w:t>
+        <w:t xml:space="preserve">Unidentified large whale entanglements are prorated to species, using a simple </w:t>
+      </w:r>
+      <w:proofErr w:type="spellStart"/>
+      <w:r>
+        <w:t>randomForest</w:t>
+      </w:r>
+      <w:proofErr w:type="spellEnd"/>
+      <w:r>
+        <w:t xml:space="preserve"> model. Used in tabulating human-caused mortality and serious injury for large whale SARs.</w:t>
       </w:r>
     </w:p>
     <w:p>
@@ -1201,7 +1255,15 @@
     </w:p>
     <w:p>
       <w:r>
-        <w:t xml:space="preserve">Location: “C:/Carretta/Github/HCM_SI” </w:t>
+        <w:t>Location: “C:/Carretta/</w:t>
+      </w:r>
+      <w:proofErr w:type="spellStart"/>
+      <w:r>
+        <w:t>Github</w:t>
+      </w:r>
+      <w:proofErr w:type="spellEnd"/>
+      <w:r>
+        <w:t xml:space="preserve">/HCM_SI” </w:t>
       </w:r>
     </w:p>
     <w:p>
@@ -1241,13 +1303,37 @@
         <w:t xml:space="preserve"> R-Markdown code </w:t>
       </w:r>
       <w:r>
-        <w:t>(“CARRETTA/Github/HCM_SI/HCM_SI_Report.RMD”) and the R-Script ‘</w:t>
-      </w:r>
+        <w:t>(“CARRETTA/</w:t>
+      </w:r>
+      <w:proofErr w:type="spellStart"/>
+      <w:r>
+        <w:t>Github</w:t>
+      </w:r>
+      <w:proofErr w:type="spellEnd"/>
+      <w:r>
+        <w:t>/HCM_SI/</w:t>
+      </w:r>
+      <w:proofErr w:type="spellStart"/>
+      <w:r>
+        <w:t>HCM_SI_Report.RMD</w:t>
+      </w:r>
+      <w:proofErr w:type="spellEnd"/>
+      <w:r>
+        <w:t>”) and the R-Script ‘</w:t>
+      </w:r>
+      <w:proofErr w:type="spellStart"/>
       <w:r>
         <w:rPr>
           <w:u w:val="single"/>
         </w:rPr>
-        <w:t>SeriousInjuryExtract.R’</w:t>
+        <w:t>SeriousInjuryExtract.R</w:t>
+      </w:r>
+      <w:proofErr w:type="spellEnd"/>
+      <w:r>
+        <w:rPr>
+          <w:u w:val="single"/>
+        </w:rPr>
+        <w:t>’</w:t>
       </w:r>
       <w:r>
         <w:t xml:space="preserve">. </w:t>
@@ -1256,7 +1342,15 @@
         <w:t>T</w:t>
       </w:r>
       <w:r>
-        <w:t xml:space="preserve">his is located in the “CARRETTA/Github/HCM_SI” </w:t>
+        <w:t>his is located in the “CARRETTA/</w:t>
+      </w:r>
+      <w:proofErr w:type="spellStart"/>
+      <w:r>
+        <w:t>Github</w:t>
+      </w:r>
+      <w:proofErr w:type="spellEnd"/>
+      <w:r>
+        <w:t xml:space="preserve">/HCM_SI” </w:t>
       </w:r>
       <w:r>
         <w:t xml:space="preserve">folder = </w:t>
@@ -1342,7 +1436,7 @@
       <w:r>
         <w:t>states (</w:t>
       </w:r>
-      <w:hyperlink r:id="rId21" w:history="1">
+      <w:hyperlink r:id="rId20" w:history="1">
         <w:r>
           <w:rPr>
             <w:rStyle w:val="Hyperlink"/>
@@ -1356,7 +1450,7 @@
       <w:r>
         <w:t xml:space="preserve"> </w:t>
       </w:r>
-      <w:hyperlink r:id="rId22" w:history="1">
+      <w:hyperlink r:id="rId21" w:history="1">
         <w:r>
           <w:rPr>
             <w:rStyle w:val="Hyperlink"/>
@@ -1370,7 +1464,7 @@
       <w:r>
         <w:t xml:space="preserve">), regional offices (AK, WCR), with a roster including </w:t>
       </w:r>
-      <w:hyperlink r:id="rId23" w:history="1">
+      <w:hyperlink r:id="rId22" w:history="1">
         <w:r>
           <w:rPr>
             <w:rStyle w:val="Hyperlink"/>
@@ -1381,7 +1475,7 @@
       <w:r>
         <w:t xml:space="preserve">, </w:t>
       </w:r>
-      <w:hyperlink r:id="rId24" w:history="1">
+      <w:hyperlink r:id="rId23" w:history="1">
         <w:r>
           <w:rPr>
             <w:rStyle w:val="Hyperlink"/>
@@ -1392,7 +1486,7 @@
       <w:r>
         <w:t xml:space="preserve">, </w:t>
       </w:r>
-      <w:hyperlink r:id="rId25" w:history="1">
+      <w:hyperlink r:id="rId24" w:history="1">
         <w:r>
           <w:rPr>
             <w:rStyle w:val="Hyperlink"/>
@@ -1403,7 +1497,7 @@
       <w:r>
         <w:t xml:space="preserve">, </w:t>
       </w:r>
-      <w:hyperlink r:id="rId26" w:history="1">
+      <w:hyperlink r:id="rId25" w:history="1">
         <w:r>
           <w:rPr>
             <w:rStyle w:val="Hyperlink"/>
@@ -1414,7 +1508,7 @@
       <w:r>
         <w:t xml:space="preserve">, </w:t>
       </w:r>
-      <w:hyperlink r:id="rId27" w:history="1">
+      <w:hyperlink r:id="rId26" w:history="1">
         <w:r>
           <w:rPr>
             <w:rStyle w:val="Hyperlink"/>
@@ -1425,7 +1519,7 @@
       <w:r>
         <w:t xml:space="preserve">, </w:t>
       </w:r>
-      <w:hyperlink r:id="rId28" w:history="1">
+      <w:hyperlink r:id="rId27" w:history="1">
         <w:r>
           <w:rPr>
             <w:rStyle w:val="Hyperlink"/>
@@ -1442,6 +1536,7 @@
         <w:pStyle w:val="Heading2"/>
       </w:pPr>
       <w:bookmarkStart w:id="4" w:name="_Toc195607892"/>
+      <w:proofErr w:type="spellStart"/>
       <w:r>
         <w:rPr>
           <w:i/>
@@ -1449,6 +1544,7 @@
         </w:rPr>
         <w:t>SeriousInjury</w:t>
       </w:r>
+      <w:proofErr w:type="spellEnd"/>
       <w:r>
         <w:t xml:space="preserve"> </w:t>
       </w:r>
@@ -1459,13 +1555,38 @@
     </w:p>
     <w:p>
       <w:r>
-        <w:t>Locations: “C:\Carretta\Github\SeriousInjury” and repositories listed below</w:t>
-      </w:r>
-    </w:p>
-    <w:p>
-      <w:r>
-        <w:t xml:space="preserve">A Shiny Tool and R-Package used to assess the probability of death for large whale injuries. It is under consideration for use as a NMFS National Policy for assessing large whale injuries. Based on the Carretta and Henry (2022) publication. Two identical Github repositories exist for the </w:t>
-      </w:r>
+        <w:t>Locations: “C:\Carretta\</w:t>
+      </w:r>
+      <w:proofErr w:type="spellStart"/>
+      <w:r>
+        <w:t>Github</w:t>
+      </w:r>
+      <w:proofErr w:type="spellEnd"/>
+      <w:r>
+        <w:t>\</w:t>
+      </w:r>
+      <w:proofErr w:type="spellStart"/>
+      <w:r>
+        <w:t>SeriousInjury</w:t>
+      </w:r>
+      <w:proofErr w:type="spellEnd"/>
+      <w:r>
+        <w:t>” and repositories listed below</w:t>
+      </w:r>
+    </w:p>
+    <w:p>
+      <w:r>
+        <w:t xml:space="preserve">A Shiny Tool and R-Package used to assess the probability of death for large whale injuries. It is under consideration for use as a NMFS National Policy for assessing large whale injuries. Based on the Carretta and Henry (2022) publication. Two identical </w:t>
+      </w:r>
+      <w:proofErr w:type="spellStart"/>
+      <w:r>
+        <w:t>Github</w:t>
+      </w:r>
+      <w:proofErr w:type="spellEnd"/>
+      <w:r>
+        <w:t xml:space="preserve"> repositories exist for the </w:t>
+      </w:r>
+      <w:proofErr w:type="spellStart"/>
       <w:r>
         <w:rPr>
           <w:i/>
@@ -1473,12 +1594,13 @@
         </w:rPr>
         <w:t>SeriousInjury</w:t>
       </w:r>
+      <w:proofErr w:type="spellEnd"/>
       <w:r>
         <w:t xml:space="preserve"> package: </w:t>
       </w:r>
     </w:p>
     <w:p>
-      <w:hyperlink r:id="rId29" w:history="1">
+      <w:hyperlink r:id="rId28" w:history="1">
         <w:r>
           <w:rPr>
             <w:rStyle w:val="Hyperlink"/>
@@ -1491,7 +1613,7 @@
       </w:r>
     </w:p>
     <w:p>
-      <w:hyperlink r:id="rId30" w:history="1">
+      <w:hyperlink r:id="rId29" w:history="1">
         <w:r>
           <w:rPr>
             <w:rStyle w:val="Hyperlink"/>
@@ -1513,6 +1635,7 @@
       <w:r>
         <w:t xml:space="preserve">The </w:t>
       </w:r>
+      <w:proofErr w:type="spellStart"/>
       <w:r>
         <w:rPr>
           <w:i/>
@@ -1520,6 +1643,7 @@
         </w:rPr>
         <w:t>SeriousInjury</w:t>
       </w:r>
+      <w:proofErr w:type="spellEnd"/>
       <w:r>
         <w:t xml:space="preserve"> </w:t>
       </w:r>
@@ -1565,7 +1689,25 @@
           <w:sz w:val="16"/>
           <w:szCs w:val="16"/>
         </w:rPr>
-        <w:t># make sure you have devtools installed</w:t>
+        <w:t xml:space="preserve"># make sure you have </w:t>
+      </w:r>
+      <w:proofErr w:type="spellStart"/>
+      <w:r>
+        <w:rPr>
+          <w:rFonts w:ascii="Courier New" w:hAnsi="Courier New"/>
+          <w:sz w:val="16"/>
+          <w:szCs w:val="16"/>
+        </w:rPr>
+        <w:t>devtools</w:t>
+      </w:r>
+      <w:proofErr w:type="spellEnd"/>
+      <w:r>
+        <w:rPr>
+          <w:rFonts w:ascii="Courier New" w:hAnsi="Courier New"/>
+          <w:sz w:val="16"/>
+          <w:szCs w:val="16"/>
+        </w:rPr>
+        <w:t xml:space="preserve"> installed</w:t>
       </w:r>
     </w:p>
     <w:p>
@@ -1583,7 +1725,61 @@
           <w:sz w:val="16"/>
           <w:szCs w:val="16"/>
         </w:rPr>
-        <w:t>if (!require('devtools')) install.packages('devtools')</w:t>
+        <w:t>if (!require('</w:t>
+      </w:r>
+      <w:proofErr w:type="spellStart"/>
+      <w:r>
+        <w:rPr>
+          <w:rFonts w:ascii="Courier New" w:hAnsi="Courier New"/>
+          <w:sz w:val="16"/>
+          <w:szCs w:val="16"/>
+        </w:rPr>
+        <w:t>devtools</w:t>
+      </w:r>
+      <w:proofErr w:type="spellEnd"/>
+      <w:r>
+        <w:rPr>
+          <w:rFonts w:ascii="Courier New" w:hAnsi="Courier New"/>
+          <w:sz w:val="16"/>
+          <w:szCs w:val="16"/>
+        </w:rPr>
+        <w:t xml:space="preserve">')) </w:t>
+      </w:r>
+      <w:proofErr w:type="spellStart"/>
+      <w:r>
+        <w:rPr>
+          <w:rFonts w:ascii="Courier New" w:hAnsi="Courier New"/>
+          <w:sz w:val="16"/>
+          <w:szCs w:val="16"/>
+        </w:rPr>
+        <w:t>install.packages</w:t>
+      </w:r>
+      <w:proofErr w:type="spellEnd"/>
+      <w:r>
+        <w:rPr>
+          <w:rFonts w:ascii="Courier New" w:hAnsi="Courier New"/>
+          <w:sz w:val="16"/>
+          <w:szCs w:val="16"/>
+        </w:rPr>
+        <w:t>('</w:t>
+      </w:r>
+      <w:proofErr w:type="spellStart"/>
+      <w:r>
+        <w:rPr>
+          <w:rFonts w:ascii="Courier New" w:hAnsi="Courier New"/>
+          <w:sz w:val="16"/>
+          <w:szCs w:val="16"/>
+        </w:rPr>
+        <w:t>devtools</w:t>
+      </w:r>
+      <w:proofErr w:type="spellEnd"/>
+      <w:r>
+        <w:rPr>
+          <w:rFonts w:ascii="Courier New" w:hAnsi="Courier New"/>
+          <w:sz w:val="16"/>
+          <w:szCs w:val="16"/>
+        </w:rPr>
+        <w:t>')</w:t>
       </w:r>
     </w:p>
     <w:p>
@@ -1623,13 +1819,59 @@
           <w:szCs w:val="16"/>
         </w:rPr>
       </w:pPr>
-      <w:r>
-        <w:rPr>
-          <w:rFonts w:ascii="Courier New" w:hAnsi="Courier New"/>
-          <w:sz w:val="16"/>
-          <w:szCs w:val="16"/>
-        </w:rPr>
-        <w:t>devtools::install_github('SWFSC/SeriousInjury')</w:t>
+      <w:proofErr w:type="spellStart"/>
+      <w:r>
+        <w:rPr>
+          <w:rFonts w:ascii="Courier New" w:hAnsi="Courier New"/>
+          <w:sz w:val="16"/>
+          <w:szCs w:val="16"/>
+        </w:rPr>
+        <w:t>devtools</w:t>
+      </w:r>
+      <w:proofErr w:type="spellEnd"/>
+      <w:r>
+        <w:rPr>
+          <w:rFonts w:ascii="Courier New" w:hAnsi="Courier New"/>
+          <w:sz w:val="16"/>
+          <w:szCs w:val="16"/>
+        </w:rPr>
+        <w:t>::</w:t>
+      </w:r>
+      <w:proofErr w:type="spellStart"/>
+      <w:r>
+        <w:rPr>
+          <w:rFonts w:ascii="Courier New" w:hAnsi="Courier New"/>
+          <w:sz w:val="16"/>
+          <w:szCs w:val="16"/>
+        </w:rPr>
+        <w:t>install_github</w:t>
+      </w:r>
+      <w:proofErr w:type="spellEnd"/>
+      <w:r>
+        <w:rPr>
+          <w:rFonts w:ascii="Courier New" w:hAnsi="Courier New"/>
+          <w:sz w:val="16"/>
+          <w:szCs w:val="16"/>
+        </w:rPr>
+        <w:t>('SWFSC/</w:t>
+      </w:r>
+      <w:proofErr w:type="spellStart"/>
+      <w:r>
+        <w:rPr>
+          <w:rFonts w:ascii="Courier New" w:hAnsi="Courier New"/>
+          <w:sz w:val="16"/>
+          <w:szCs w:val="16"/>
+        </w:rPr>
+        <w:t>SeriousInjury</w:t>
+      </w:r>
+      <w:proofErr w:type="spellEnd"/>
+      <w:r>
+        <w:rPr>
+          <w:rFonts w:ascii="Courier New" w:hAnsi="Courier New"/>
+          <w:sz w:val="16"/>
+          <w:szCs w:val="16"/>
+        </w:rPr>
+        <w:t>')</w:t>
       </w:r>
     </w:p>
     <w:p>
@@ -1657,7 +1899,25 @@
           <w:sz w:val="16"/>
           <w:szCs w:val="16"/>
         </w:rPr>
-        <w:t># if this install fails, use this alternative method, using package 'pak':</w:t>
+        <w:t># if this install fails, use this alternative method, using package '</w:t>
+      </w:r>
+      <w:proofErr w:type="spellStart"/>
+      <w:r>
+        <w:rPr>
+          <w:rFonts w:ascii="Courier New" w:hAnsi="Courier New"/>
+          <w:sz w:val="16"/>
+          <w:szCs w:val="16"/>
+        </w:rPr>
+        <w:t>pak</w:t>
+      </w:r>
+      <w:proofErr w:type="spellEnd"/>
+      <w:r>
+        <w:rPr>
+          <w:rFonts w:ascii="Courier New" w:hAnsi="Courier New"/>
+          <w:sz w:val="16"/>
+          <w:szCs w:val="16"/>
+        </w:rPr>
+        <w:t>':</w:t>
       </w:r>
     </w:p>
     <w:p>
@@ -1669,13 +1929,59 @@
           <w:szCs w:val="16"/>
         </w:rPr>
       </w:pPr>
-      <w:r>
-        <w:rPr>
-          <w:rFonts w:ascii="Courier New" w:hAnsi="Courier New"/>
-          <w:sz w:val="16"/>
-          <w:szCs w:val="16"/>
-        </w:rPr>
-        <w:t>pak::pkg_install("SWFSC/SeriousInjury")</w:t>
+      <w:proofErr w:type="spellStart"/>
+      <w:r>
+        <w:rPr>
+          <w:rFonts w:ascii="Courier New" w:hAnsi="Courier New"/>
+          <w:sz w:val="16"/>
+          <w:szCs w:val="16"/>
+        </w:rPr>
+        <w:t>pak</w:t>
+      </w:r>
+      <w:proofErr w:type="spellEnd"/>
+      <w:r>
+        <w:rPr>
+          <w:rFonts w:ascii="Courier New" w:hAnsi="Courier New"/>
+          <w:sz w:val="16"/>
+          <w:szCs w:val="16"/>
+        </w:rPr>
+        <w:t>::</w:t>
+      </w:r>
+      <w:proofErr w:type="spellStart"/>
+      <w:r>
+        <w:rPr>
+          <w:rFonts w:ascii="Courier New" w:hAnsi="Courier New"/>
+          <w:sz w:val="16"/>
+          <w:szCs w:val="16"/>
+        </w:rPr>
+        <w:t>pkg_install</w:t>
+      </w:r>
+      <w:proofErr w:type="spellEnd"/>
+      <w:r>
+        <w:rPr>
+          <w:rFonts w:ascii="Courier New" w:hAnsi="Courier New"/>
+          <w:sz w:val="16"/>
+          <w:szCs w:val="16"/>
+        </w:rPr>
+        <w:t>("SWFSC/</w:t>
+      </w:r>
+      <w:proofErr w:type="spellStart"/>
+      <w:r>
+        <w:rPr>
+          <w:rFonts w:ascii="Courier New" w:hAnsi="Courier New"/>
+          <w:sz w:val="16"/>
+          <w:szCs w:val="16"/>
+        </w:rPr>
+        <w:t>SeriousInjury</w:t>
+      </w:r>
+      <w:proofErr w:type="spellEnd"/>
+      <w:r>
+        <w:rPr>
+          <w:rFonts w:ascii="Courier New" w:hAnsi="Courier New"/>
+          <w:sz w:val="16"/>
+          <w:szCs w:val="16"/>
+        </w:rPr>
+        <w:t>")</w:t>
       </w:r>
     </w:p>
     <w:p>
@@ -1703,7 +2009,25 @@
           <w:sz w:val="16"/>
           <w:szCs w:val="16"/>
         </w:rPr>
-        <w:t>library(SeriousInjury)</w:t>
+        <w:t>library(</w:t>
+      </w:r>
+      <w:proofErr w:type="spellStart"/>
+      <w:r>
+        <w:rPr>
+          <w:rFonts w:ascii="Courier New" w:hAnsi="Courier New"/>
+          <w:sz w:val="16"/>
+          <w:szCs w:val="16"/>
+        </w:rPr>
+        <w:t>SeriousInjury</w:t>
+      </w:r>
+      <w:proofErr w:type="spellEnd"/>
+      <w:r>
+        <w:rPr>
+          <w:rFonts w:ascii="Courier New" w:hAnsi="Courier New"/>
+          <w:sz w:val="16"/>
+          <w:szCs w:val="16"/>
+        </w:rPr>
+        <w:t>)</w:t>
       </w:r>
     </w:p>
     <w:p>
@@ -1721,7 +2045,25 @@
           <w:sz w:val="16"/>
           <w:szCs w:val="16"/>
         </w:rPr>
-        <w:t># see SeriousInjuryTutorial() for a guide to the package</w:t>
+        <w:t xml:space="preserve"># see </w:t>
+      </w:r>
+      <w:proofErr w:type="spellStart"/>
+      <w:r>
+        <w:rPr>
+          <w:rFonts w:ascii="Courier New" w:hAnsi="Courier New"/>
+          <w:sz w:val="16"/>
+          <w:szCs w:val="16"/>
+        </w:rPr>
+        <w:t>SeriousInjuryTutorial</w:t>
+      </w:r>
+      <w:proofErr w:type="spellEnd"/>
+      <w:r>
+        <w:rPr>
+          <w:rFonts w:ascii="Courier New" w:hAnsi="Courier New"/>
+          <w:sz w:val="16"/>
+          <w:szCs w:val="16"/>
+        </w:rPr>
+        <w:t>() for a guide to the package</w:t>
       </w:r>
     </w:p>
     <w:p>
@@ -1733,6 +2075,7 @@
       <w:r>
         <w:t xml:space="preserve">Once installed, the function </w:t>
       </w:r>
+      <w:proofErr w:type="spellStart"/>
       <w:r>
         <w:rPr>
           <w:i/>
@@ -1740,6 +2083,7 @@
         </w:rPr>
         <w:t>SeriousInjuryTutorial</w:t>
       </w:r>
+      <w:proofErr w:type="spellEnd"/>
       <w:r>
         <w:t xml:space="preserve">( ) </w:t>
       </w:r>
@@ -1760,6 +2104,7 @@
       <w:r>
         <w:t xml:space="preserve">Figure 2. </w:t>
       </w:r>
+      <w:proofErr w:type="spellStart"/>
       <w:r>
         <w:rPr>
           <w:i/>
@@ -1767,6 +2112,7 @@
         </w:rPr>
         <w:t>SeriousInjury</w:t>
       </w:r>
+      <w:proofErr w:type="spellEnd"/>
       <w:r>
         <w:t xml:space="preserve"> Tutorial screen grab</w:t>
       </w:r>
@@ -1793,7 +2139,7 @@
                     <pic:cNvPicPr/>
                   </pic:nvPicPr>
                   <pic:blipFill>
-                    <a:blip r:embed="rId31"/>
+                    <a:blip r:embed="rId30"/>
                     <a:stretch>
                       <a:fillRect/>
                     </a:stretch>
@@ -1834,16 +2180,34 @@
       <w:r>
         <w:t xml:space="preserve">This fishery is scheduled for phase-out in 2027, stay tuned. Only a handful of vessels participating. Data is housed at </w:t>
       </w:r>
-      <w:hyperlink r:id="rId32" w:history="1">
+      <w:hyperlink r:id="rId31" w:history="1">
+        <w:proofErr w:type="spellStart"/>
         <w:r>
           <w:rPr>
             <w:rStyle w:val="Hyperlink"/>
           </w:rPr>
           <w:t>PacFin</w:t>
         </w:r>
+        <w:proofErr w:type="spellEnd"/>
       </w:hyperlink>
       <w:r>
-        <w:t xml:space="preserve"> and requires a login and a data confidentiality agreement. The files used for data manipulation and analysis are in the directory “C:/CARRETTA/Github/DGNBycatch” (R-Studio project, </w:t>
+        <w:t xml:space="preserve"> and requires a login and a data confidentiality agreement. The files used for data manipulation and analysis are in the directory “C:/CARRETTA/</w:t>
+      </w:r>
+      <w:proofErr w:type="spellStart"/>
+      <w:r>
+        <w:t>Github</w:t>
+      </w:r>
+      <w:proofErr w:type="spellEnd"/>
+      <w:r>
+        <w:t>/</w:t>
+      </w:r>
+      <w:proofErr w:type="spellStart"/>
+      <w:r>
+        <w:t>DGNBycatch</w:t>
+      </w:r>
+      <w:proofErr w:type="spellEnd"/>
+      <w:r>
+        <w:t xml:space="preserve">” (R-Studio project, </w:t>
       </w:r>
       <w:r>
         <w:rPr>
@@ -1877,7 +2241,15 @@
       </w:r>
       <w:bookmarkStart w:id="6" w:name="_Hlk195280881"/>
       <w:r>
-        <w:t>C:/Carretta/GitHub/DGNBycatch/R/DGN_Bycatch_Workflow</w:t>
+        <w:t>C:/Carretta/GitHub/</w:t>
+      </w:r>
+      <w:proofErr w:type="spellStart"/>
+      <w:r>
+        <w:t>DGNBycatch</w:t>
+      </w:r>
+      <w:proofErr w:type="spellEnd"/>
+      <w:r>
+        <w:t>/R/DGN_Bycatch_Workflow</w:t>
       </w:r>
       <w:bookmarkEnd w:id="6"/>
       <w:r>
@@ -1892,17 +2264,33 @@
         <w:t>Which is generated via “</w:t>
       </w:r>
       <w:r>
-        <w:t>C:/Carretta/GitHub/DGNBycatch/R/DGN_Bycatch_Workflow</w:t>
-      </w:r>
-      <w:r>
-        <w:t>.RMD”</w:t>
+        <w:t>C:/Carretta/GitHub/</w:t>
+      </w:r>
+      <w:proofErr w:type="spellStart"/>
+      <w:r>
+        <w:t>DGNBycatch</w:t>
+      </w:r>
+      <w:proofErr w:type="spellEnd"/>
+      <w:r>
+        <w:t>/R/</w:t>
+      </w:r>
+      <w:proofErr w:type="spellStart"/>
+      <w:r>
+        <w:t>DGN_Bycatch_Workflow</w:t>
+      </w:r>
+      <w:r>
+        <w:t>.RMD</w:t>
+      </w:r>
+      <w:proofErr w:type="spellEnd"/>
+      <w:r>
+        <w:t>”</w:t>
       </w:r>
     </w:p>
     <w:p>
       <w:r>
         <w:t xml:space="preserve">People to know: </w:t>
       </w:r>
-      <w:hyperlink r:id="rId33" w:history="1">
+      <w:hyperlink r:id="rId32" w:history="1">
         <w:r>
           <w:rPr>
             <w:rStyle w:val="Hyperlink"/>
@@ -1911,7 +2299,15 @@
         </w:r>
       </w:hyperlink>
       <w:r>
-        <w:t xml:space="preserve"> (Observer program). He knows all the PacFin folks housing the data</w:t>
+        <w:t xml:space="preserve"> (Observer program). He knows all the </w:t>
+      </w:r>
+      <w:proofErr w:type="spellStart"/>
+      <w:r>
+        <w:t>PacFin</w:t>
+      </w:r>
+      <w:proofErr w:type="spellEnd"/>
+      <w:r>
+        <w:t xml:space="preserve"> folks housing the data</w:t>
       </w:r>
       <w:r>
         <w:t>, including</w:t>
@@ -1922,7 +2318,7 @@
       <w:r>
         <w:t xml:space="preserve">Ryann Turcotte </w:t>
       </w:r>
-      <w:hyperlink r:id="rId34" w:history="1">
+      <w:hyperlink r:id="rId33" w:history="1">
         <w:r>
           <w:rPr>
             <w:rStyle w:val="Hyperlink"/>
@@ -1940,9 +2336,17 @@
         <w:t xml:space="preserve"> and </w:t>
       </w:r>
       <w:r>
-        <w:t xml:space="preserve">Robert Ryznar </w:t>
-      </w:r>
-      <w:hyperlink r:id="rId35" w:history="1">
+        <w:t xml:space="preserve">Robert </w:t>
+      </w:r>
+      <w:proofErr w:type="spellStart"/>
+      <w:r>
+        <w:t>Ryznar</w:t>
+      </w:r>
+      <w:proofErr w:type="spellEnd"/>
+      <w:r>
+        <w:t xml:space="preserve"> </w:t>
+      </w:r>
+      <w:hyperlink r:id="rId34" w:history="1">
         <w:r>
           <w:rPr>
             <w:rStyle w:val="Hyperlink"/>
@@ -2030,7 +2434,23 @@
     </w:p>
     <w:p>
       <w:r>
-        <w:t>In addition to DAS data collected with WinCruz and Viscruz on our surveys, there are binders of sighting forms</w:t>
+        <w:t xml:space="preserve">In addition to DAS data collected with </w:t>
+      </w:r>
+      <w:proofErr w:type="spellStart"/>
+      <w:r>
+        <w:t>WinCruz</w:t>
+      </w:r>
+      <w:proofErr w:type="spellEnd"/>
+      <w:r>
+        <w:t xml:space="preserve"> and </w:t>
+      </w:r>
+      <w:proofErr w:type="spellStart"/>
+      <w:r>
+        <w:t>Viscruz</w:t>
+      </w:r>
+      <w:proofErr w:type="spellEnd"/>
+      <w:r>
+        <w:t xml:space="preserve"> on our surveys, there are binders of sighting forms</w:t>
       </w:r>
       <w:r>
         <w:t>, observer green books, and microfiche</w:t>
@@ -2060,7 +2480,15 @@
         <w:t xml:space="preserve"> off the parking garage. We have maxed-out on space, so there is currently overflow from 2018 and 2024 cruises in Room 421 (Carretta). </w:t>
       </w:r>
       <w:r>
-        <w:t xml:space="preserve">Additionally, we store microfiche data with Corovan offsite, the </w:t>
+        <w:t xml:space="preserve">Additionally, we store microfiche data with </w:t>
+      </w:r>
+      <w:proofErr w:type="spellStart"/>
+      <w:r>
+        <w:t>Corovan</w:t>
+      </w:r>
+      <w:proofErr w:type="spellEnd"/>
+      <w:r>
+        <w:t xml:space="preserve"> offsite, the </w:t>
       </w:r>
       <w:r>
         <w:t xml:space="preserve">point of contact is </w:t>
@@ -2074,7 +2502,7 @@
       <w:r>
         <w:t xml:space="preserve">email is </w:t>
       </w:r>
-      <w:hyperlink r:id="rId36" w:history="1">
+      <w:hyperlink r:id="rId35" w:history="1">
         <w:r>
           <w:rPr>
             <w:rStyle w:val="Hyperlink"/>
@@ -2092,10 +2520,26 @@
         <w:t xml:space="preserve"> </w:t>
       </w:r>
       <w:r>
-        <w:t>swc-storage-4s/LineTransect/Scanning. Below is a screen grab showing which cruise numbers have scanned sighting forms.</w:t>
-      </w:r>
-      <w:r>
-        <w:t xml:space="preserve"> I did not scan the most-recent 2024 CalCurCEAS cruise.</w:t>
+        <w:t>swc-storage-4s/</w:t>
+      </w:r>
+      <w:proofErr w:type="spellStart"/>
+      <w:r>
+        <w:t>LineTransect</w:t>
+      </w:r>
+      <w:proofErr w:type="spellEnd"/>
+      <w:r>
+        <w:t>/Scanning. Below is a screen grab showing which cruise numbers have scanned sighting forms.</w:t>
+      </w:r>
+      <w:r>
+        <w:t xml:space="preserve"> I did not scan the most-recent 2024 </w:t>
+      </w:r>
+      <w:proofErr w:type="spellStart"/>
+      <w:r>
+        <w:t>CalCurCEAS</w:t>
+      </w:r>
+      <w:proofErr w:type="spellEnd"/>
+      <w:r>
+        <w:t xml:space="preserve"> cruise.</w:t>
       </w:r>
     </w:p>
     <w:p>
@@ -2119,7 +2563,7 @@
                     <pic:cNvPicPr/>
                   </pic:nvPicPr>
                   <pic:blipFill>
-                    <a:blip r:embed="rId37" cstate="print">
+                    <a:blip r:embed="rId36" cstate="print">
                       <a:extLst>
                         <a:ext uri="{28A0092B-C50C-407E-A947-70E740481C1C}">
                           <a14:useLocalDpi xmlns:a14="http://schemas.microsoft.com/office/drawing/2010/main" val="0"/>
@@ -2159,23 +2603,61 @@
     </w:p>
     <w:p>
       <w:r>
-        <w:t xml:space="preserve">Several R-scripts were developed for the 2024 CalCurCEAS cruise to aid with entering group sizes into DAS files from green books (3 related scripts, </w:t>
-      </w:r>
+        <w:t xml:space="preserve">Also see the </w:t>
+      </w:r>
+      <w:hyperlink r:id="rId37" w:history="1">
+        <w:r>
+          <w:rPr>
+            <w:rStyle w:val="Hyperlink"/>
+          </w:rPr>
+          <w:t>Software page</w:t>
+        </w:r>
+      </w:hyperlink>
+      <w:r>
+        <w:t xml:space="preserve"> at the </w:t>
+      </w:r>
+      <w:proofErr w:type="spellStart"/>
+      <w:r>
+        <w:t>Github</w:t>
+      </w:r>
+      <w:proofErr w:type="spellEnd"/>
+      <w:r>
+        <w:t xml:space="preserve"> SWFSC-CMAP page, which has more details on planning new cruises and creating transects. </w:t>
+      </w:r>
+    </w:p>
+    <w:p>
+      <w:r>
+        <w:t xml:space="preserve">Several R-scripts were developed for the 2024 </w:t>
+      </w:r>
+      <w:proofErr w:type="spellStart"/>
+      <w:r>
+        <w:t>CalCurCEAS</w:t>
+      </w:r>
+      <w:proofErr w:type="spellEnd"/>
+      <w:r>
+        <w:t xml:space="preserve"> cruise to aid with entering group sizes into DAS files from green books (3 related scripts, </w:t>
+      </w:r>
+      <w:proofErr w:type="spellStart"/>
       <w:r>
         <w:t>appendObserverEstimates.R</w:t>
       </w:r>
+      <w:proofErr w:type="spellEnd"/>
       <w:r>
         <w:t xml:space="preserve">, </w:t>
       </w:r>
+      <w:proofErr w:type="spellStart"/>
       <w:r>
         <w:t>misc_DAS_funcs.R</w:t>
       </w:r>
+      <w:proofErr w:type="spellEnd"/>
       <w:r>
         <w:t xml:space="preserve">, and </w:t>
       </w:r>
+      <w:proofErr w:type="spellStart"/>
       <w:r>
         <w:t>appendGroupSizes.R</w:t>
       </w:r>
+      <w:proofErr w:type="spellEnd"/>
       <w:r>
         <w:t xml:space="preserve">, see screen grab below for directory listing). All three scripts are required to interact with a specified DAS file and </w:t>
       </w:r>
@@ -2188,20 +2670,51 @@
       <w:r>
         <w:t xml:space="preserve">Another useful script is </w:t>
       </w:r>
+      <w:proofErr w:type="spellStart"/>
       <w:r>
         <w:t>get_Sightings_swfscDAS.R</w:t>
       </w:r>
-      <w:r>
-        <w:t xml:space="preserve"> that interacts directly with a DAS file and the R-package swfscDAS to produce a CSV file of all sighting information (see swfscDAS package vignette). </w:t>
+      <w:proofErr w:type="spellEnd"/>
+      <w:r>
+        <w:t xml:space="preserve"> that interacts directly with a DAS file and the R-package </w:t>
+      </w:r>
+      <w:proofErr w:type="spellStart"/>
+      <w:r>
+        <w:t>swfscDAS</w:t>
+      </w:r>
+      <w:proofErr w:type="spellEnd"/>
+      <w:r>
+        <w:t xml:space="preserve"> to produce a CSV file of all sighting information (see </w:t>
+      </w:r>
+      <w:proofErr w:type="spellStart"/>
+      <w:r>
+        <w:t>swfscDAS</w:t>
+      </w:r>
+      <w:proofErr w:type="spellEnd"/>
+      <w:r>
+        <w:t xml:space="preserve"> package vignette). </w:t>
       </w:r>
       <w:r>
         <w:t>There is also a script (</w:t>
       </w:r>
+      <w:proofErr w:type="spellStart"/>
       <w:r>
         <w:t>DAS_to_JSON.R</w:t>
       </w:r>
-      <w:r>
-        <w:t>) used for converting DAS files to JSON (for plotting in CalTopo for example).</w:t>
+      <w:proofErr w:type="spellEnd"/>
+      <w:r>
+        <w:t xml:space="preserve">) used for converting DAS files to JSON (for plotting in </w:t>
+      </w:r>
+      <w:proofErr w:type="spellStart"/>
+      <w:r>
+        <w:t>CalTopo</w:t>
+      </w:r>
+      <w:proofErr w:type="spellEnd"/>
+      <w:r>
+        <w:t xml:space="preserve"> and Windy,</w:t>
+      </w:r>
+      <w:r>
+        <w:t xml:space="preserve"> for example).</w:t>
       </w:r>
     </w:p>
     <w:p/>
@@ -2273,7 +2786,23 @@
     </w:p>
     <w:p>
       <w:r>
-        <w:t xml:space="preserve">Carretta, James V., Justin Greenman, Kristin Wilkinson, Lauren Saez, Dan Lawson, and Justin Viezbicke. 2024. Sources of human-related injury and mortality for U.S. Pacific West Coast marine mammal stock assessments, 2018-2022. U.S. Department of Commerce, NOAA Technical Memorandum NMFS-SWFSC-705. </w:t>
+        <w:t xml:space="preserve">Carretta, James V., Justin Greenman, Kristin Wilkinson, Lauren </w:t>
+      </w:r>
+      <w:proofErr w:type="spellStart"/>
+      <w:r>
+        <w:t>Saez</w:t>
+      </w:r>
+      <w:proofErr w:type="spellEnd"/>
+      <w:r>
+        <w:t xml:space="preserve">, Dan Lawson, and Justin </w:t>
+      </w:r>
+      <w:proofErr w:type="spellStart"/>
+      <w:r>
+        <w:t>Viezbicke</w:t>
+      </w:r>
+      <w:proofErr w:type="spellEnd"/>
+      <w:r>
+        <w:t xml:space="preserve">. 2024. Sources of human-related injury and mortality for U.S. Pacific West Coast marine mammal stock assessments, 2018-2022. U.S. Department of Commerce, NOAA Technical Memorandum NMFS-SWFSC-705. </w:t>
       </w:r>
       <w:hyperlink r:id="rId39" w:history="1">
         <w:r>
@@ -2324,7 +2853,25 @@
           <w:color w:val="0563C1" w:themeColor="hyperlink"/>
           <w:u w:val="single"/>
         </w:rPr>
-        <w:t>Carretta, J.V., 2018. A machine-learning approach to assign species to ‘unidentified’entangled whales. </w:t>
+        <w:t>Carretta, J.V., 2018. A machine-learning approach to assign species to ‘</w:t>
+      </w:r>
+      <w:proofErr w:type="spellStart"/>
+      <w:r>
+        <w:rPr>
+          <w:bCs/>
+          <w:color w:val="0563C1" w:themeColor="hyperlink"/>
+          <w:u w:val="single"/>
+        </w:rPr>
+        <w:t>unidentified’entangled</w:t>
+      </w:r>
+      <w:proofErr w:type="spellEnd"/>
+      <w:r>
+        <w:rPr>
+          <w:bCs/>
+          <w:color w:val="0563C1" w:themeColor="hyperlink"/>
+          <w:u w:val="single"/>
+        </w:rPr>
+        <w:t xml:space="preserve"> whales. </w:t>
       </w:r>
       <w:r>
         <w:rPr>
@@ -2391,6 +2938,7 @@
           <w:color w:val="0563C1" w:themeColor="hyperlink"/>
           <w:u w:val="single"/>
         </w:rPr>
+        <w:lastRenderedPageBreak/>
         <w:t>NMFS. 2023. Guidelines for Preparing Stock Assessment Reports Pursuant to the Marine Mammal Protection Act. Protected Resources Policy Directive 02-204-01. </w:t>
       </w:r>
       <w:hyperlink r:id="rId41" w:tgtFrame="_blank" w:history="1">

</xml_diff>